<commit_message>
Primeras líneas de diseño
</commit_message>
<xml_diff>
--- a/Documentación.docx
+++ b/Documentación.docx
@@ -49,13 +49,6 @@
     </w:p>
     <w:sdt>
       <w:sdtPr>
-        <w:id w:val="1931542763"/>
-        <w:docPartObj>
-          <w:docPartGallery w:val="Table of Contents"/>
-          <w:docPartUnique/>
-        </w:docPartObj>
-      </w:sdtPr>
-      <w:sdtEndPr>
         <w:rPr>
           <w:rFonts w:asciiTheme="minorHAnsi" w:eastAsiaTheme="minorEastAsia" w:hAnsiTheme="minorHAnsi" w:cstheme="minorBidi"/>
           <w:caps w:val="0"/>
@@ -64,7 +57,13 @@
           <w:sz w:val="28"/>
           <w:szCs w:val="28"/>
         </w:rPr>
-      </w:sdtEndPr>
+        <w:id w:val="1931542763"/>
+        <w:docPartObj>
+          <w:docPartGallery w:val="Table of Contents"/>
+          <w:docPartUnique/>
+        </w:docPartObj>
+      </w:sdtPr>
+      <w:sdtEndPr/>
       <w:sdtContent>
         <w:p>
           <w:pPr>
@@ -150,7 +149,7 @@
             <w:pStyle w:val="TDC1"/>
           </w:pPr>
           <w:r>
-            <w:t>3- Diseño y maquetación</w:t>
+            <w:t>3- Diseño</w:t>
           </w:r>
           <w:r>
             <w:ptab w:relativeTo="margin" w:alignment="right" w:leader="dot"/>
@@ -309,11 +308,78 @@
       <w:r>
         <w:t xml:space="preserve"> coinciden entre estos intentos y la película a adivinar</w:t>
       </w:r>
+      <w:r>
+        <w:t>.</w:t>
+      </w:r>
+    </w:p>
+    <w:p>
+      <w:pPr>
+        <w:pStyle w:val="Ttulo"/>
+        <w:numPr>
+          <w:ilvl w:val="0"/>
+          <w:numId w:val="2"/>
+        </w:numPr>
+      </w:pPr>
+      <w:r>
+        <w:br w:type="page"/>
+      </w:r>
+      <w:r>
+        <w:lastRenderedPageBreak/>
+        <w:t>TECNOLOgías usadas</w:t>
+      </w:r>
+    </w:p>
+    <w:p/>
+    <w:p/>
+    <w:p>
+      <w:proofErr w:type="spellStart"/>
+      <w:r>
+        <w:t>safds</w:t>
+      </w:r>
+      <w:proofErr w:type="spellEnd"/>
+    </w:p>
+    <w:p>
+      <w:r>
+        <w:br w:type="page"/>
+      </w:r>
+    </w:p>
+    <w:p>
+      <w:pPr>
+        <w:pStyle w:val="Ttulo"/>
+        <w:numPr>
+          <w:ilvl w:val="0"/>
+          <w:numId w:val="2"/>
+        </w:numPr>
+      </w:pPr>
+      <w:r>
+        <w:lastRenderedPageBreak/>
+        <w:t>diseño</w:t>
+      </w:r>
+    </w:p>
+    <w:p>
+      <w:r>
+        <w:t xml:space="preserve">El diseño, como ya se ha mencionado, se realizó usando el programa </w:t>
+      </w:r>
+      <w:proofErr w:type="spellStart"/>
+      <w:r>
+        <w:t>Figma</w:t>
+      </w:r>
+      <w:proofErr w:type="spellEnd"/>
+      <w:r>
+        <w:t xml:space="preserve">. Una de las primeras cosas que se decidió fue que la página tuviera un sistema de </w:t>
+      </w:r>
+      <w:proofErr w:type="spellStart"/>
+      <w:r>
+        <w:t>login</w:t>
+      </w:r>
+      <w:proofErr w:type="spellEnd"/>
+      <w:r>
+        <w:t xml:space="preserve"> en el que los jugadores guarden y compartan sus puntuaciones para crear competitividad amistosa. El sistema de puntuación se decidiría más tarde. También se ofrecerían dos modos: el modo “Reto diario”, con la película global a adivinar y que cambia solo al final de cada día, y el modo “Ilimitado” donde los jugadores pueden continuar jugando con películas aleatorias mientras esperan a que cambie la película.</w:t>
+      </w:r>
+      <w:r>
+        <w:t xml:space="preserve"> También se incluiría una pestaña donde se pudieran ver las películas de los días anteriores y los mejores jugadores, tanto los que han obtenido la mejor puntuación (menores intentos necesitados) hoy como los que han obtenido más puntuaciones durante varios días.</w:t>
+      </w:r>
       <w:bookmarkStart w:id="0" w:name="_GoBack"/>
       <w:bookmarkEnd w:id="0"/>
-      <w:r>
-        <w:t>.</w:t>
-      </w:r>
     </w:p>
     <w:sectPr>
       <w:footerReference w:type="default" r:id="rId8"/>
@@ -355,6 +421,7 @@
         <w:docPartUnique/>
       </w:docPartObj>
     </w:sdtPr>
+    <w:sdtEndPr/>
     <w:sdtContent>
       <w:p>
         <w:pPr>
@@ -374,7 +441,7 @@
           <w:rPr>
             <w:noProof/>
           </w:rPr>
-          <w:t>4</w:t>
+          <w:t>5</w:t>
         </w:r>
         <w:r>
           <w:fldChar w:fldCharType="end"/>
@@ -501,6 +568,95 @@
     </w:lvl>
   </w:abstractNum>
   <w:abstractNum w:abstractNumId="1" w15:restartNumberingAfterBreak="0">
+    <w:nsid w:val="03E51AEF"/>
+    <w:multiLevelType w:val="hybridMultilevel"/>
+    <w:tmpl w:val="B440A04E"/>
+    <w:lvl w:ilvl="0" w:tplc="FBE4F572">
+      <w:start w:val="2"/>
+      <w:numFmt w:val="decimal"/>
+      <w:lvlText w:val="%1"/>
+      <w:lvlJc w:val="left"/>
+      <w:pPr>
+        <w:ind w:left="1080" w:hanging="720"/>
+      </w:pPr>
+      <w:rPr>
+        <w:rFonts w:hint="default"/>
+      </w:rPr>
+    </w:lvl>
+    <w:lvl w:ilvl="1" w:tplc="0C0A0019" w:tentative="1">
+      <w:start w:val="1"/>
+      <w:numFmt w:val="lowerLetter"/>
+      <w:lvlText w:val="%2."/>
+      <w:lvlJc w:val="left"/>
+      <w:pPr>
+        <w:ind w:left="1440" w:hanging="360"/>
+      </w:pPr>
+    </w:lvl>
+    <w:lvl w:ilvl="2" w:tplc="0C0A001B" w:tentative="1">
+      <w:start w:val="1"/>
+      <w:numFmt w:val="lowerRoman"/>
+      <w:lvlText w:val="%3."/>
+      <w:lvlJc w:val="right"/>
+      <w:pPr>
+        <w:ind w:left="2160" w:hanging="180"/>
+      </w:pPr>
+    </w:lvl>
+    <w:lvl w:ilvl="3" w:tplc="0C0A000F" w:tentative="1">
+      <w:start w:val="1"/>
+      <w:numFmt w:val="decimal"/>
+      <w:lvlText w:val="%4."/>
+      <w:lvlJc w:val="left"/>
+      <w:pPr>
+        <w:ind w:left="2880" w:hanging="360"/>
+      </w:pPr>
+    </w:lvl>
+    <w:lvl w:ilvl="4" w:tplc="0C0A0019" w:tentative="1">
+      <w:start w:val="1"/>
+      <w:numFmt w:val="lowerLetter"/>
+      <w:lvlText w:val="%5."/>
+      <w:lvlJc w:val="left"/>
+      <w:pPr>
+        <w:ind w:left="3600" w:hanging="360"/>
+      </w:pPr>
+    </w:lvl>
+    <w:lvl w:ilvl="5" w:tplc="0C0A001B" w:tentative="1">
+      <w:start w:val="1"/>
+      <w:numFmt w:val="lowerRoman"/>
+      <w:lvlText w:val="%6."/>
+      <w:lvlJc w:val="right"/>
+      <w:pPr>
+        <w:ind w:left="4320" w:hanging="180"/>
+      </w:pPr>
+    </w:lvl>
+    <w:lvl w:ilvl="6" w:tplc="0C0A000F" w:tentative="1">
+      <w:start w:val="1"/>
+      <w:numFmt w:val="decimal"/>
+      <w:lvlText w:val="%7."/>
+      <w:lvlJc w:val="left"/>
+      <w:pPr>
+        <w:ind w:left="5040" w:hanging="360"/>
+      </w:pPr>
+    </w:lvl>
+    <w:lvl w:ilvl="7" w:tplc="0C0A0019" w:tentative="1">
+      <w:start w:val="1"/>
+      <w:numFmt w:val="lowerLetter"/>
+      <w:lvlText w:val="%8."/>
+      <w:lvlJc w:val="left"/>
+      <w:pPr>
+        <w:ind w:left="5760" w:hanging="360"/>
+      </w:pPr>
+    </w:lvl>
+    <w:lvl w:ilvl="8" w:tplc="0C0A001B" w:tentative="1">
+      <w:start w:val="1"/>
+      <w:numFmt w:val="lowerRoman"/>
+      <w:lvlText w:val="%9."/>
+      <w:lvlJc w:val="right"/>
+      <w:pPr>
+        <w:ind w:left="6480" w:hanging="180"/>
+      </w:pPr>
+    </w:lvl>
+  </w:abstractNum>
+  <w:abstractNum w:abstractNumId="2" w15:restartNumberingAfterBreak="0">
     <w:nsid w:val="111218DC"/>
     <w:multiLevelType w:val="hybridMultilevel"/>
     <w:tmpl w:val="6E4A9052"/>
@@ -589,7 +745,7 @@
       </w:pPr>
     </w:lvl>
   </w:abstractNum>
-  <w:abstractNum w:abstractNumId="2" w15:restartNumberingAfterBreak="0">
+  <w:abstractNum w:abstractNumId="3" w15:restartNumberingAfterBreak="0">
     <w:nsid w:val="1E043324"/>
     <w:multiLevelType w:val="hybridMultilevel"/>
     <w:tmpl w:val="83025BD6"/>
@@ -679,7 +835,7 @@
       </w:pPr>
     </w:lvl>
   </w:abstractNum>
-  <w:abstractNum w:abstractNumId="3" w15:restartNumberingAfterBreak="0">
+  <w:abstractNum w:abstractNumId="4" w15:restartNumberingAfterBreak="0">
     <w:nsid w:val="20F767B4"/>
     <w:multiLevelType w:val="hybridMultilevel"/>
     <w:tmpl w:val="72F0D91A"/>
@@ -768,7 +924,7 @@
       </w:pPr>
     </w:lvl>
   </w:abstractNum>
-  <w:abstractNum w:abstractNumId="4" w15:restartNumberingAfterBreak="0">
+  <w:abstractNum w:abstractNumId="5" w15:restartNumberingAfterBreak="0">
     <w:nsid w:val="22873F6E"/>
     <w:multiLevelType w:val="multilevel"/>
     <w:tmpl w:val="5A48DCD2"/>
@@ -881,7 +1037,7 @@
       </w:rPr>
     </w:lvl>
   </w:abstractNum>
-  <w:abstractNum w:abstractNumId="5" w15:restartNumberingAfterBreak="0">
+  <w:abstractNum w:abstractNumId="6" w15:restartNumberingAfterBreak="0">
     <w:nsid w:val="33E81BDA"/>
     <w:multiLevelType w:val="hybridMultilevel"/>
     <w:tmpl w:val="139C9082"/>
@@ -970,7 +1126,7 @@
       </w:pPr>
     </w:lvl>
   </w:abstractNum>
-  <w:abstractNum w:abstractNumId="6" w15:restartNumberingAfterBreak="0">
+  <w:abstractNum w:abstractNumId="7" w15:restartNumberingAfterBreak="0">
     <w:nsid w:val="49521B76"/>
     <w:multiLevelType w:val="hybridMultilevel"/>
     <w:tmpl w:val="FBF2F510"/>
@@ -1083,7 +1239,7 @@
       </w:rPr>
     </w:lvl>
   </w:abstractNum>
-  <w:abstractNum w:abstractNumId="7" w15:restartNumberingAfterBreak="0">
+  <w:abstractNum w:abstractNumId="8" w15:restartNumberingAfterBreak="0">
     <w:nsid w:val="56B5309F"/>
     <w:multiLevelType w:val="hybridMultilevel"/>
     <w:tmpl w:val="4B0A56D0"/>
@@ -1172,7 +1328,7 @@
       </w:pPr>
     </w:lvl>
   </w:abstractNum>
-  <w:abstractNum w:abstractNumId="8" w15:restartNumberingAfterBreak="0">
+  <w:abstractNum w:abstractNumId="9" w15:restartNumberingAfterBreak="0">
     <w:nsid w:val="7B24555F"/>
     <w:multiLevelType w:val="hybridMultilevel"/>
     <w:tmpl w:val="F2A8E1CC"/>
@@ -1262,31 +1418,34 @@
     </w:lvl>
   </w:abstractNum>
   <w:num w:numId="1">
-    <w:abstractNumId w:val="1"/>
+    <w:abstractNumId w:val="2"/>
   </w:num>
   <w:num w:numId="2">
+    <w:abstractNumId w:val="9"/>
+  </w:num>
+  <w:num w:numId="3">
+    <w:abstractNumId w:val="5"/>
+  </w:num>
+  <w:num w:numId="4">
     <w:abstractNumId w:val="8"/>
   </w:num>
-  <w:num w:numId="3">
-    <w:abstractNumId w:val="4"/>
-  </w:num>
-  <w:num w:numId="4">
-    <w:abstractNumId w:val="7"/>
-  </w:num>
   <w:num w:numId="5">
-    <w:abstractNumId w:val="2"/>
+    <w:abstractNumId w:val="3"/>
   </w:num>
   <w:num w:numId="6">
     <w:abstractNumId w:val="0"/>
   </w:num>
   <w:num w:numId="7">
-    <w:abstractNumId w:val="3"/>
+    <w:abstractNumId w:val="4"/>
   </w:num>
   <w:num w:numId="8">
-    <w:abstractNumId w:val="5"/>
+    <w:abstractNumId w:val="6"/>
   </w:num>
   <w:num w:numId="9">
-    <w:abstractNumId w:val="6"/>
+    <w:abstractNumId w:val="7"/>
+  </w:num>
+  <w:num w:numId="10">
+    <w:abstractNumId w:val="1"/>
   </w:num>
 </w:numbering>
 </file>
@@ -2607,540 +2766,6 @@
 </w:styles>
 </file>
 
-<file path=word/glossary/document.xml><?xml version="1.0" encoding="utf-8"?>
-<w:glossaryDocument xmlns:wpc="http://schemas.microsoft.com/office/word/2010/wordprocessingCanvas" xmlns:cx="http://schemas.microsoft.com/office/drawing/2014/chartex" xmlns:cx1="http://schemas.microsoft.com/office/drawing/2015/9/8/chartex" xmlns:mc="http://schemas.openxmlformats.org/markup-compatibility/2006" xmlns:o="urn:schemas-microsoft-com:office:office" xmlns:r="http://schemas.openxmlformats.org/officeDocument/2006/relationships" xmlns:m="http://schemas.openxmlformats.org/officeDocument/2006/math" xmlns:v="urn:schemas-microsoft-com:vml" xmlns:wp14="http://schemas.microsoft.com/office/word/2010/wordprocessingDrawing" xmlns:wp="http://schemas.openxmlformats.org/drawingml/2006/wordprocessingDrawing" xmlns:w10="urn:schemas-microsoft-com:office:word" xmlns:w="http://schemas.openxmlformats.org/wordprocessingml/2006/main" xmlns:w14="http://schemas.microsoft.com/office/word/2010/wordml" xmlns:w15="http://schemas.microsoft.com/office/word/2012/wordml" xmlns:w16se="http://schemas.microsoft.com/office/word/2015/wordml/symex" xmlns:wpg="http://schemas.microsoft.com/office/word/2010/wordprocessingGroup" xmlns:wpi="http://schemas.microsoft.com/office/word/2010/wordprocessingInk" xmlns:wne="http://schemas.microsoft.com/office/word/2006/wordml" xmlns:wps="http://schemas.microsoft.com/office/word/2010/wordprocessingShape" mc:Ignorable="w14 w15 w16se wp14"/>
-</file>
-
-<file path=word/glossary/fontTable.xml><?xml version="1.0" encoding="utf-8"?>
-<w:fonts xmlns:mc="http://schemas.openxmlformats.org/markup-compatibility/2006" xmlns:r="http://schemas.openxmlformats.org/officeDocument/2006/relationships" xmlns:w="http://schemas.openxmlformats.org/wordprocessingml/2006/main" xmlns:w14="http://schemas.microsoft.com/office/word/2010/wordml" xmlns:w15="http://schemas.microsoft.com/office/word/2012/wordml" xmlns:w16se="http://schemas.microsoft.com/office/word/2015/wordml/symex" mc:Ignorable="w14 w15 w16se">
-  <w:font w:name="Times New Roman">
-    <w:panose1 w:val="02020603050405020304"/>
-    <w:charset w:val="00"/>
-    <w:family w:val="roman"/>
-    <w:pitch w:val="variable"/>
-    <w:sig w:usb0="E0002AFF" w:usb1="C0007843" w:usb2="00000009" w:usb3="00000000" w:csb0="000001FF" w:csb1="00000000"/>
-  </w:font>
-  <w:font w:name="Calibri">
-    <w:panose1 w:val="020F0502020204030204"/>
-    <w:charset w:val="00"/>
-    <w:family w:val="swiss"/>
-    <w:pitch w:val="variable"/>
-    <w:sig w:usb0="E00002FF" w:usb1="4000ACFF" w:usb2="00000001" w:usb3="00000000" w:csb0="0000019F" w:csb1="00000000"/>
-  </w:font>
-  <w:font w:name="Courier New">
-    <w:panose1 w:val="02070309020205020404"/>
-    <w:charset w:val="00"/>
-    <w:family w:val="modern"/>
-    <w:pitch w:val="fixed"/>
-    <w:sig w:usb0="E0002EFF" w:usb1="C0007843" w:usb2="00000009" w:usb3="00000000" w:csb0="000001FF" w:csb1="00000000"/>
-  </w:font>
-  <w:font w:name="Wingdings">
-    <w:panose1 w:val="05000000000000000000"/>
-    <w:charset w:val="02"/>
-    <w:family w:val="auto"/>
-    <w:pitch w:val="variable"/>
-    <w:sig w:usb0="00000000" w:usb1="10000000" w:usb2="00000000" w:usb3="00000000" w:csb0="80000000" w:csb1="00000000"/>
-  </w:font>
-  <w:font w:name="Symbol">
-    <w:panose1 w:val="05050102010706020507"/>
-    <w:charset w:val="02"/>
-    <w:family w:val="roman"/>
-    <w:pitch w:val="variable"/>
-    <w:sig w:usb0="00000000" w:usb1="10000000" w:usb2="00000000" w:usb3="00000000" w:csb0="80000000" w:csb1="00000000"/>
-  </w:font>
-  <w:font w:name="Calibri Light">
-    <w:panose1 w:val="020F0302020204030204"/>
-    <w:charset w:val="00"/>
-    <w:family w:val="swiss"/>
-    <w:pitch w:val="variable"/>
-    <w:sig w:usb0="A00002EF" w:usb1="4000207B" w:usb2="00000000" w:usb3="00000000" w:csb0="0000009F" w:csb1="00000000"/>
-  </w:font>
-</w:fonts>
-</file>
-
-<file path=word/glossary/settings.xml><?xml version="1.0" encoding="utf-8"?>
-<w:settings xmlns:mc="http://schemas.openxmlformats.org/markup-compatibility/2006" xmlns:o="urn:schemas-microsoft-com:office:office" xmlns:r="http://schemas.openxmlformats.org/officeDocument/2006/relationships" xmlns:m="http://schemas.openxmlformats.org/officeDocument/2006/math" xmlns:v="urn:schemas-microsoft-com:vml" xmlns:w10="urn:schemas-microsoft-com:office:word" xmlns:w="http://schemas.openxmlformats.org/wordprocessingml/2006/main" xmlns:w14="http://schemas.microsoft.com/office/word/2010/wordml" xmlns:w15="http://schemas.microsoft.com/office/word/2012/wordml" xmlns:w16se="http://schemas.microsoft.com/office/word/2015/wordml/symex" xmlns:sl="http://schemas.openxmlformats.org/schemaLibrary/2006/main" mc:Ignorable="w14 w15 w16se">
-  <w:view w:val="normal"/>
-  <w:defaultTabStop w:val="708"/>
-  <w:hyphenationZone w:val="425"/>
-  <w:characterSpacingControl w:val="doNotCompress"/>
-  <w:compat>
-    <w:useFELayout/>
-    <w:compatSetting w:name="compatibilityMode" w:uri="http://schemas.microsoft.com/office/word" w:val="15"/>
-    <w:compatSetting w:name="overrideTableStyleFontSizeAndJustification" w:uri="http://schemas.microsoft.com/office/word" w:val="1"/>
-    <w:compatSetting w:name="enableOpenTypeFeatures" w:uri="http://schemas.microsoft.com/office/word" w:val="1"/>
-    <w:compatSetting w:name="doNotFlipMirrorIndents" w:uri="http://schemas.microsoft.com/office/word" w:val="1"/>
-    <w:compatSetting w:name="differentiateMultirowTableHeaders" w:uri="http://schemas.microsoft.com/office/word" w:val="1"/>
-  </w:compat>
-  <w:rsids>
-    <w:rsidRoot w:val="00F86B86"/>
-    <w:rsid w:val="00C35DB9"/>
-    <w:rsid w:val="00F86B86"/>
-  </w:rsids>
-  <m:mathPr>
-    <m:mathFont m:val="Cambria Math"/>
-    <m:brkBin m:val="before"/>
-    <m:brkBinSub m:val="--"/>
-    <m:smallFrac m:val="0"/>
-    <m:dispDef/>
-    <m:lMargin m:val="0"/>
-    <m:rMargin m:val="0"/>
-    <m:defJc m:val="centerGroup"/>
-    <m:wrapIndent m:val="1440"/>
-    <m:intLim m:val="subSup"/>
-    <m:naryLim m:val="undOvr"/>
-  </m:mathPr>
-  <w:themeFontLang w:val="es-ES"/>
-  <w:clrSchemeMapping w:bg1="light1" w:t1="dark1" w:bg2="light2" w:t2="dark2" w:accent1="accent1" w:accent2="accent2" w:accent3="accent3" w:accent4="accent4" w:accent5="accent5" w:accent6="accent6" w:hyperlink="hyperlink" w:followedHyperlink="followedHyperlink"/>
-  <w:decimalSymbol w:val=","/>
-  <w:listSeparator w:val=";"/>
-  <w15:chartTrackingRefBased/>
-</w:settings>
-</file>
-
-<file path=word/glossary/styles.xml><?xml version="1.0" encoding="utf-8"?>
-<w:styles xmlns:mc="http://schemas.openxmlformats.org/markup-compatibility/2006" xmlns:r="http://schemas.openxmlformats.org/officeDocument/2006/relationships" xmlns:w="http://schemas.openxmlformats.org/wordprocessingml/2006/main" xmlns:w14="http://schemas.microsoft.com/office/word/2010/wordml" xmlns:w15="http://schemas.microsoft.com/office/word/2012/wordml" xmlns:w16se="http://schemas.microsoft.com/office/word/2015/wordml/symex" mc:Ignorable="w14 w15 w16se">
-  <w:docDefaults>
-    <w:rPrDefault>
-      <w:rPr>
-        <w:rFonts w:asciiTheme="minorHAnsi" w:eastAsiaTheme="minorEastAsia" w:hAnsiTheme="minorHAnsi" w:cstheme="minorBidi"/>
-        <w:sz w:val="22"/>
-        <w:szCs w:val="22"/>
-        <w:lang w:val="es-ES" w:eastAsia="es-ES" w:bidi="ar-SA"/>
-      </w:rPr>
-    </w:rPrDefault>
-    <w:pPrDefault>
-      <w:pPr>
-        <w:spacing w:after="160" w:line="259" w:lineRule="auto"/>
-      </w:pPr>
-    </w:pPrDefault>
-  </w:docDefaults>
-  <w:latentStyles w:defLockedState="0" w:defUIPriority="99" w:defSemiHidden="0" w:defUnhideWhenUsed="0" w:defQFormat="0" w:count="371">
-    <w:lsdException w:name="Normal" w:uiPriority="0" w:qFormat="1"/>
-    <w:lsdException w:name="heading 1" w:uiPriority="9" w:qFormat="1"/>
-    <w:lsdException w:name="heading 2" w:semiHidden="1" w:uiPriority="9" w:unhideWhenUsed="1" w:qFormat="1"/>
-    <w:lsdException w:name="heading 3" w:semiHidden="1" w:uiPriority="9" w:unhideWhenUsed="1" w:qFormat="1"/>
-    <w:lsdException w:name="heading 4" w:semiHidden="1" w:uiPriority="9" w:unhideWhenUsed="1" w:qFormat="1"/>
-    <w:lsdException w:name="heading 5" w:semiHidden="1" w:uiPriority="9" w:unhideWhenUsed="1" w:qFormat="1"/>
-    <w:lsdException w:name="heading 6" w:semiHidden="1" w:uiPriority="9" w:unhideWhenUsed="1" w:qFormat="1"/>
-    <w:lsdException w:name="heading 7" w:semiHidden="1" w:uiPriority="9" w:unhideWhenUsed="1" w:qFormat="1"/>
-    <w:lsdException w:name="heading 8" w:semiHidden="1" w:uiPriority="9" w:unhideWhenUsed="1" w:qFormat="1"/>
-    <w:lsdException w:name="heading 9" w:semiHidden="1" w:uiPriority="9" w:unhideWhenUsed="1" w:qFormat="1"/>
-    <w:lsdException w:name="index 1" w:semiHidden="1" w:unhideWhenUsed="1"/>
-    <w:lsdException w:name="index 2" w:semiHidden="1" w:unhideWhenUsed="1"/>
-    <w:lsdException w:name="index 3" w:semiHidden="1" w:unhideWhenUsed="1"/>
-    <w:lsdException w:name="index 4" w:semiHidden="1" w:unhideWhenUsed="1"/>
-    <w:lsdException w:name="index 5" w:semiHidden="1" w:unhideWhenUsed="1"/>
-    <w:lsdException w:name="index 6" w:semiHidden="1" w:unhideWhenUsed="1"/>
-    <w:lsdException w:name="index 7" w:semiHidden="1" w:unhideWhenUsed="1"/>
-    <w:lsdException w:name="index 8" w:semiHidden="1" w:unhideWhenUsed="1"/>
-    <w:lsdException w:name="index 9" w:semiHidden="1" w:unhideWhenUsed="1"/>
-    <w:lsdException w:name="toc 1" w:semiHidden="1" w:uiPriority="39" w:unhideWhenUsed="1"/>
-    <w:lsdException w:name="toc 2" w:semiHidden="1" w:uiPriority="39" w:unhideWhenUsed="1"/>
-    <w:lsdException w:name="toc 3" w:semiHidden="1" w:uiPriority="39" w:unhideWhenUsed="1"/>
-    <w:lsdException w:name="toc 4" w:semiHidden="1" w:uiPriority="39" w:unhideWhenUsed="1"/>
-    <w:lsdException w:name="toc 5" w:semiHidden="1" w:uiPriority="39" w:unhideWhenUsed="1"/>
-    <w:lsdException w:name="toc 6" w:semiHidden="1" w:uiPriority="39" w:unhideWhenUsed="1"/>
-    <w:lsdException w:name="toc 7" w:semiHidden="1" w:uiPriority="39" w:unhideWhenUsed="1"/>
-    <w:lsdException w:name="toc 8" w:semiHidden="1" w:uiPriority="39" w:unhideWhenUsed="1"/>
-    <w:lsdException w:name="toc 9" w:semiHidden="1" w:uiPriority="39" w:unhideWhenUsed="1"/>
-    <w:lsdException w:name="Normal Indent" w:semiHidden="1" w:unhideWhenUsed="1"/>
-    <w:lsdException w:name="footnote text" w:semiHidden="1" w:unhideWhenUsed="1"/>
-    <w:lsdException w:name="annotation text" w:semiHidden="1" w:unhideWhenUsed="1"/>
-    <w:lsdException w:name="header" w:semiHidden="1" w:unhideWhenUsed="1"/>
-    <w:lsdException w:name="footer" w:semiHidden="1" w:unhideWhenUsed="1"/>
-    <w:lsdException w:name="index heading" w:semiHidden="1" w:unhideWhenUsed="1"/>
-    <w:lsdException w:name="caption" w:semiHidden="1" w:uiPriority="35" w:unhideWhenUsed="1" w:qFormat="1"/>
-    <w:lsdException w:name="table of figures" w:semiHidden="1" w:unhideWhenUsed="1"/>
-    <w:lsdException w:name="envelope address" w:semiHidden="1" w:unhideWhenUsed="1"/>
-    <w:lsdException w:name="envelope return" w:semiHidden="1" w:unhideWhenUsed="1"/>
-    <w:lsdException w:name="footnote reference" w:semiHidden="1" w:unhideWhenUsed="1"/>
-    <w:lsdException w:name="annotation reference" w:semiHidden="1" w:unhideWhenUsed="1"/>
-    <w:lsdException w:name="line number" w:semiHidden="1" w:unhideWhenUsed="1"/>
-    <w:lsdException w:name="page number" w:semiHidden="1" w:unhideWhenUsed="1"/>
-    <w:lsdException w:name="endnote reference" w:semiHidden="1" w:unhideWhenUsed="1"/>
-    <w:lsdException w:name="endnote text" w:semiHidden="1" w:unhideWhenUsed="1"/>
-    <w:lsdException w:name="table of authorities" w:semiHidden="1" w:unhideWhenUsed="1"/>
-    <w:lsdException w:name="macro" w:semiHidden="1" w:unhideWhenUsed="1"/>
-    <w:lsdException w:name="toa heading" w:semiHidden="1" w:unhideWhenUsed="1"/>
-    <w:lsdException w:name="List" w:semiHidden="1" w:unhideWhenUsed="1"/>
-    <w:lsdException w:name="List Bullet" w:semiHidden="1" w:unhideWhenUsed="1"/>
-    <w:lsdException w:name="List Number" w:semiHidden="1" w:unhideWhenUsed="1"/>
-    <w:lsdException w:name="List 2" w:semiHidden="1" w:unhideWhenUsed="1"/>
-    <w:lsdException w:name="List 3" w:semiHidden="1" w:unhideWhenUsed="1"/>
-    <w:lsdException w:name="List 4" w:semiHidden="1" w:unhideWhenUsed="1"/>
-    <w:lsdException w:name="List 5" w:semiHidden="1" w:unhideWhenUsed="1"/>
-    <w:lsdException w:name="List Bullet 2" w:semiHidden="1" w:unhideWhenUsed="1"/>
-    <w:lsdException w:name="List Bullet 3" w:semiHidden="1" w:unhideWhenUsed="1"/>
-    <w:lsdException w:name="List Bullet 4" w:semiHidden="1" w:unhideWhenUsed="1"/>
-    <w:lsdException w:name="List Bullet 5" w:semiHidden="1" w:unhideWhenUsed="1"/>
-    <w:lsdException w:name="List Number 2" w:semiHidden="1" w:unhideWhenUsed="1"/>
-    <w:lsdException w:name="List Number 3" w:semiHidden="1" w:unhideWhenUsed="1"/>
-    <w:lsdException w:name="List Number 4" w:semiHidden="1" w:unhideWhenUsed="1"/>
-    <w:lsdException w:name="List Number 5" w:semiHidden="1" w:unhideWhenUsed="1"/>
-    <w:lsdException w:name="Title" w:uiPriority="10" w:qFormat="1"/>
-    <w:lsdException w:name="Closing" w:semiHidden="1" w:unhideWhenUsed="1"/>
-    <w:lsdException w:name="Signature" w:semiHidden="1" w:unhideWhenUsed="1"/>
-    <w:lsdException w:name="Default Paragraph Font" w:semiHidden="1" w:uiPriority="1" w:unhideWhenUsed="1"/>
-    <w:lsdException w:name="Body Text" w:semiHidden="1" w:unhideWhenUsed="1"/>
-    <w:lsdException w:name="Body Text Indent" w:semiHidden="1" w:unhideWhenUsed="1"/>
-    <w:lsdException w:name="List Continue" w:semiHidden="1" w:unhideWhenUsed="1"/>
-    <w:lsdException w:name="List Continue 2" w:semiHidden="1" w:unhideWhenUsed="1"/>
-    <w:lsdException w:name="List Continue 3" w:semiHidden="1" w:unhideWhenUsed="1"/>
-    <w:lsdException w:name="List Continue 4" w:semiHidden="1" w:unhideWhenUsed="1"/>
-    <w:lsdException w:name="List Continue 5" w:semiHidden="1" w:unhideWhenUsed="1"/>
-    <w:lsdException w:name="Message Header" w:semiHidden="1" w:unhideWhenUsed="1"/>
-    <w:lsdException w:name="Subtitle" w:uiPriority="11" w:qFormat="1"/>
-    <w:lsdException w:name="Salutation" w:semiHidden="1" w:unhideWhenUsed="1"/>
-    <w:lsdException w:name="Date" w:semiHidden="1" w:unhideWhenUsed="1"/>
-    <w:lsdException w:name="Body Text First Indent" w:semiHidden="1" w:unhideWhenUsed="1"/>
-    <w:lsdException w:name="Body Text First Indent 2" w:semiHidden="1" w:unhideWhenUsed="1"/>
-    <w:lsdException w:name="Note Heading" w:semiHidden="1" w:unhideWhenUsed="1"/>
-    <w:lsdException w:name="Body Text 2" w:semiHidden="1" w:unhideWhenUsed="1"/>
-    <w:lsdException w:name="Body Text 3" w:semiHidden="1" w:unhideWhenUsed="1"/>
-    <w:lsdException w:name="Body Text Indent 2" w:semiHidden="1" w:unhideWhenUsed="1"/>
-    <w:lsdException w:name="Body Text Indent 3" w:semiHidden="1" w:unhideWhenUsed="1"/>
-    <w:lsdException w:name="Block Text" w:semiHidden="1" w:unhideWhenUsed="1"/>
-    <w:lsdException w:name="Hyperlink" w:semiHidden="1" w:unhideWhenUsed="1"/>
-    <w:lsdException w:name="FollowedHyperlink" w:semiHidden="1" w:unhideWhenUsed="1"/>
-    <w:lsdException w:name="Strong" w:uiPriority="22" w:qFormat="1"/>
-    <w:lsdException w:name="Emphasis" w:uiPriority="20" w:qFormat="1"/>
-    <w:lsdException w:name="Document Map" w:semiHidden="1" w:unhideWhenUsed="1"/>
-    <w:lsdException w:name="Plain Text" w:semiHidden="1" w:unhideWhenUsed="1"/>
-    <w:lsdException w:name="E-mail Signature" w:semiHidden="1" w:unhideWhenUsed="1"/>
-    <w:lsdException w:name="HTML Top of Form" w:semiHidden="1" w:unhideWhenUsed="1"/>
-    <w:lsdException w:name="HTML Bottom of Form" w:semiHidden="1" w:unhideWhenUsed="1"/>
-    <w:lsdException w:name="Normal (Web)" w:semiHidden="1" w:unhideWhenUsed="1"/>
-    <w:lsdException w:name="HTML Acronym" w:semiHidden="1" w:unhideWhenUsed="1"/>
-    <w:lsdException w:name="HTML Address" w:semiHidden="1" w:unhideWhenUsed="1"/>
-    <w:lsdException w:name="HTML Cite" w:semiHidden="1" w:unhideWhenUsed="1"/>
-    <w:lsdException w:name="HTML Code" w:semiHidden="1" w:unhideWhenUsed="1"/>
-    <w:lsdException w:name="HTML Definition" w:semiHidden="1" w:unhideWhenUsed="1"/>
-    <w:lsdException w:name="HTML Keyboard" w:semiHidden="1" w:unhideWhenUsed="1"/>
-    <w:lsdException w:name="HTML Preformatted" w:semiHidden="1" w:unhideWhenUsed="1"/>
-    <w:lsdException w:name="HTML Sample" w:semiHidden="1" w:unhideWhenUsed="1"/>
-    <w:lsdException w:name="HTML Typewriter" w:semiHidden="1" w:unhideWhenUsed="1"/>
-    <w:lsdException w:name="HTML Variable" w:semiHidden="1" w:unhideWhenUsed="1"/>
-    <w:lsdException w:name="Normal Table" w:semiHidden="1" w:unhideWhenUsed="1"/>
-    <w:lsdException w:name="annotation subject" w:semiHidden="1" w:unhideWhenUsed="1"/>
-    <w:lsdException w:name="No List" w:semiHidden="1" w:unhideWhenUsed="1"/>
-    <w:lsdException w:name="Outline List 1" w:semiHidden="1" w:unhideWhenUsed="1"/>
-    <w:lsdException w:name="Outline List 2" w:semiHidden="1" w:unhideWhenUsed="1"/>
-    <w:lsdException w:name="Outline List 3" w:semiHidden="1" w:unhideWhenUsed="1"/>
-    <w:lsdException w:name="Table Simple 1" w:semiHidden="1" w:unhideWhenUsed="1"/>
-    <w:lsdException w:name="Table Simple 2" w:semiHidden="1" w:unhideWhenUsed="1"/>
-    <w:lsdException w:name="Table Simple 3" w:semiHidden="1" w:unhideWhenUsed="1"/>
-    <w:lsdException w:name="Table Classic 1" w:semiHidden="1" w:unhideWhenUsed="1"/>
-    <w:lsdException w:name="Table Classic 2" w:semiHidden="1" w:unhideWhenUsed="1"/>
-    <w:lsdException w:name="Table Classic 3" w:semiHidden="1" w:unhideWhenUsed="1"/>
-    <w:lsdException w:name="Table Classic 4" w:semiHidden="1" w:unhideWhenUsed="1"/>
-    <w:lsdException w:name="Table Colorful 1" w:semiHidden="1" w:unhideWhenUsed="1"/>
-    <w:lsdException w:name="Table Colorful 2" w:semiHidden="1" w:unhideWhenUsed="1"/>
-    <w:lsdException w:name="Table Colorful 3" w:semiHidden="1" w:unhideWhenUsed="1"/>
-    <w:lsdException w:name="Table Columns 1" w:semiHidden="1" w:unhideWhenUsed="1"/>
-    <w:lsdException w:name="Table Columns 2" w:semiHidden="1" w:unhideWhenUsed="1"/>
-    <w:lsdException w:name="Table Columns 3" w:semiHidden="1" w:unhideWhenUsed="1"/>
-    <w:lsdException w:name="Table Columns 4" w:semiHidden="1" w:unhideWhenUsed="1"/>
-    <w:lsdException w:name="Table Columns 5" w:semiHidden="1" w:unhideWhenUsed="1"/>
-    <w:lsdException w:name="Table Grid 1" w:semiHidden="1" w:unhideWhenUsed="1"/>
-    <w:lsdException w:name="Table Grid 2" w:semiHidden="1" w:unhideWhenUsed="1"/>
-    <w:lsdException w:name="Table Grid 3" w:semiHidden="1" w:unhideWhenUsed="1"/>
-    <w:lsdException w:name="Table Grid 4" w:semiHidden="1" w:unhideWhenUsed="1"/>
-    <w:lsdException w:name="Table Grid 5" w:semiHidden="1" w:unhideWhenUsed="1"/>
-    <w:lsdException w:name="Table Grid 6" w:semiHidden="1" w:unhideWhenUsed="1"/>
-    <w:lsdException w:name="Table Grid 7" w:semiHidden="1" w:unhideWhenUsed="1"/>
-    <w:lsdException w:name="Table Grid 8" w:semiHidden="1" w:unhideWhenUsed="1"/>
-    <w:lsdException w:name="Table List 1" w:semiHidden="1" w:unhideWhenUsed="1"/>
-    <w:lsdException w:name="Table List 2" w:semiHidden="1" w:unhideWhenUsed="1"/>
-    <w:lsdException w:name="Table List 3" w:semiHidden="1" w:unhideWhenUsed="1"/>
-    <w:lsdException w:name="Table List 4" w:semiHidden="1" w:unhideWhenUsed="1"/>
-    <w:lsdException w:name="Table List 5" w:semiHidden="1" w:unhideWhenUsed="1"/>
-    <w:lsdException w:name="Table List 6" w:semiHidden="1" w:unhideWhenUsed="1"/>
-    <w:lsdException w:name="Table List 7" w:semiHidden="1" w:unhideWhenUsed="1"/>
-    <w:lsdException w:name="Table List 8" w:semiHidden="1" w:unhideWhenUsed="1"/>
-    <w:lsdException w:name="Table 3D effects 1" w:semiHidden="1" w:unhideWhenUsed="1"/>
-    <w:lsdException w:name="Table 3D effects 2" w:semiHidden="1" w:unhideWhenUsed="1"/>
-    <w:lsdException w:name="Table 3D effects 3" w:semiHidden="1" w:unhideWhenUsed="1"/>
-    <w:lsdException w:name="Table Contemporary" w:semiHidden="1" w:unhideWhenUsed="1"/>
-    <w:lsdException w:name="Table Elegant" w:semiHidden="1" w:unhideWhenUsed="1"/>
-    <w:lsdException w:name="Table Professional" w:semiHidden="1" w:unhideWhenUsed="1"/>
-    <w:lsdException w:name="Table Subtle 1" w:semiHidden="1" w:unhideWhenUsed="1"/>
-    <w:lsdException w:name="Table Subtle 2" w:semiHidden="1" w:unhideWhenUsed="1"/>
-    <w:lsdException w:name="Table Web 1" w:semiHidden="1" w:unhideWhenUsed="1"/>
-    <w:lsdException w:name="Table Web 2" w:semiHidden="1" w:unhideWhenUsed="1"/>
-    <w:lsdException w:name="Table Web 3" w:semiHidden="1" w:unhideWhenUsed="1"/>
-    <w:lsdException w:name="Balloon Text" w:semiHidden="1" w:unhideWhenUsed="1"/>
-    <w:lsdException w:name="Table Grid" w:uiPriority="39"/>
-    <w:lsdException w:name="Table Theme" w:semiHidden="1" w:unhideWhenUsed="1"/>
-    <w:lsdException w:name="Placeholder Text" w:semiHidden="1"/>
-    <w:lsdException w:name="No Spacing" w:uiPriority="1" w:qFormat="1"/>
-    <w:lsdException w:name="Light Shading" w:uiPriority="60"/>
-    <w:lsdException w:name="Light List" w:uiPriority="61"/>
-    <w:lsdException w:name="Light Grid" w:uiPriority="62"/>
-    <w:lsdException w:name="Medium Shading 1" w:uiPriority="63"/>
-    <w:lsdException w:name="Medium Shading 2" w:uiPriority="64"/>
-    <w:lsdException w:name="Medium List 1" w:uiPriority="65"/>
-    <w:lsdException w:name="Medium List 2" w:uiPriority="66"/>
-    <w:lsdException w:name="Medium Grid 1" w:uiPriority="67"/>
-    <w:lsdException w:name="Medium Grid 2" w:uiPriority="68"/>
-    <w:lsdException w:name="Medium Grid 3" w:uiPriority="69"/>
-    <w:lsdException w:name="Dark List" w:uiPriority="70"/>
-    <w:lsdException w:name="Colorful Shading" w:uiPriority="71"/>
-    <w:lsdException w:name="Colorful List" w:uiPriority="72"/>
-    <w:lsdException w:name="Colorful Grid" w:uiPriority="73"/>
-    <w:lsdException w:name="Light Shading Accent 1" w:uiPriority="60"/>
-    <w:lsdException w:name="Light List Accent 1" w:uiPriority="61"/>
-    <w:lsdException w:name="Light Grid Accent 1" w:uiPriority="62"/>
-    <w:lsdException w:name="Medium Shading 1 Accent 1" w:uiPriority="63"/>
-    <w:lsdException w:name="Medium Shading 2 Accent 1" w:uiPriority="64"/>
-    <w:lsdException w:name="Medium List 1 Accent 1" w:uiPriority="65"/>
-    <w:lsdException w:name="Revision" w:semiHidden="1"/>
-    <w:lsdException w:name="List Paragraph" w:uiPriority="34" w:qFormat="1"/>
-    <w:lsdException w:name="Quote" w:uiPriority="29" w:qFormat="1"/>
-    <w:lsdException w:name="Intense Quote" w:uiPriority="30" w:qFormat="1"/>
-    <w:lsdException w:name="Medium List 2 Accent 1" w:uiPriority="66"/>
-    <w:lsdException w:name="Medium Grid 1 Accent 1" w:uiPriority="67"/>
-    <w:lsdException w:name="Medium Grid 2 Accent 1" w:uiPriority="68"/>
-    <w:lsdException w:name="Medium Grid 3 Accent 1" w:uiPriority="69"/>
-    <w:lsdException w:name="Dark List Accent 1" w:uiPriority="70"/>
-    <w:lsdException w:name="Colorful Shading Accent 1" w:uiPriority="71"/>
-    <w:lsdException w:name="Colorful List Accent 1" w:uiPriority="72"/>
-    <w:lsdException w:name="Colorful Grid Accent 1" w:uiPriority="73"/>
-    <w:lsdException w:name="Light Shading Accent 2" w:uiPriority="60"/>
-    <w:lsdException w:name="Light List Accent 2" w:uiPriority="61"/>
-    <w:lsdException w:name="Light Grid Accent 2" w:uiPriority="62"/>
-    <w:lsdException w:name="Medium Shading 1 Accent 2" w:uiPriority="63"/>
-    <w:lsdException w:name="Medium Shading 2 Accent 2" w:uiPriority="64"/>
-    <w:lsdException w:name="Medium List 1 Accent 2" w:uiPriority="65"/>
-    <w:lsdException w:name="Medium List 2 Accent 2" w:uiPriority="66"/>
-    <w:lsdException w:name="Medium Grid 1 Accent 2" w:uiPriority="67"/>
-    <w:lsdException w:name="Medium Grid 2 Accent 2" w:uiPriority="68"/>
-    <w:lsdException w:name="Medium Grid 3 Accent 2" w:uiPriority="69"/>
-    <w:lsdException w:name="Dark List Accent 2" w:uiPriority="70"/>
-    <w:lsdException w:name="Colorful Shading Accent 2" w:uiPriority="71"/>
-    <w:lsdException w:name="Colorful List Accent 2" w:uiPriority="72"/>
-    <w:lsdException w:name="Colorful Grid Accent 2" w:uiPriority="73"/>
-    <w:lsdException w:name="Light Shading Accent 3" w:uiPriority="60"/>
-    <w:lsdException w:name="Light List Accent 3" w:uiPriority="61"/>
-    <w:lsdException w:name="Light Grid Accent 3" w:uiPriority="62"/>
-    <w:lsdException w:name="Medium Shading 1 Accent 3" w:uiPriority="63"/>
-    <w:lsdException w:name="Medium Shading 2 Accent 3" w:uiPriority="64"/>
-    <w:lsdException w:name="Medium List 1 Accent 3" w:uiPriority="65"/>
-    <w:lsdException w:name="Medium List 2 Accent 3" w:uiPriority="66"/>
-    <w:lsdException w:name="Medium Grid 1 Accent 3" w:uiPriority="67"/>
-    <w:lsdException w:name="Medium Grid 2 Accent 3" w:uiPriority="68"/>
-    <w:lsdException w:name="Medium Grid 3 Accent 3" w:uiPriority="69"/>
-    <w:lsdException w:name="Dark List Accent 3" w:uiPriority="70"/>
-    <w:lsdException w:name="Colorful Shading Accent 3" w:uiPriority="71"/>
-    <w:lsdException w:name="Colorful List Accent 3" w:uiPriority="72"/>
-    <w:lsdException w:name="Colorful Grid Accent 3" w:uiPriority="73"/>
-    <w:lsdException w:name="Light Shading Accent 4" w:uiPriority="60"/>
-    <w:lsdException w:name="Light List Accent 4" w:uiPriority="61"/>
-    <w:lsdException w:name="Light Grid Accent 4" w:uiPriority="62"/>
-    <w:lsdException w:name="Medium Shading 1 Accent 4" w:uiPriority="63"/>
-    <w:lsdException w:name="Medium Shading 2 Accent 4" w:uiPriority="64"/>
-    <w:lsdException w:name="Medium List 1 Accent 4" w:uiPriority="65"/>
-    <w:lsdException w:name="Medium List 2 Accent 4" w:uiPriority="66"/>
-    <w:lsdException w:name="Medium Grid 1 Accent 4" w:uiPriority="67"/>
-    <w:lsdException w:name="Medium Grid 2 Accent 4" w:uiPriority="68"/>
-    <w:lsdException w:name="Medium Grid 3 Accent 4" w:uiPriority="69"/>
-    <w:lsdException w:name="Dark List Accent 4" w:uiPriority="70"/>
-    <w:lsdException w:name="Colorful Shading Accent 4" w:uiPriority="71"/>
-    <w:lsdException w:name="Colorful List Accent 4" w:uiPriority="72"/>
-    <w:lsdException w:name="Colorful Grid Accent 4" w:uiPriority="73"/>
-    <w:lsdException w:name="Light Shading Accent 5" w:uiPriority="60"/>
-    <w:lsdException w:name="Light List Accent 5" w:uiPriority="61"/>
-    <w:lsdException w:name="Light Grid Accent 5" w:uiPriority="62"/>
-    <w:lsdException w:name="Medium Shading 1 Accent 5" w:uiPriority="63"/>
-    <w:lsdException w:name="Medium Shading 2 Accent 5" w:uiPriority="64"/>
-    <w:lsdException w:name="Medium List 1 Accent 5" w:uiPriority="65"/>
-    <w:lsdException w:name="Medium List 2 Accent 5" w:uiPriority="66"/>
-    <w:lsdException w:name="Medium Grid 1 Accent 5" w:uiPriority="67"/>
-    <w:lsdException w:name="Medium Grid 2 Accent 5" w:uiPriority="68"/>
-    <w:lsdException w:name="Medium Grid 3 Accent 5" w:uiPriority="69"/>
-    <w:lsdException w:name="Dark List Accent 5" w:uiPriority="70"/>
-    <w:lsdException w:name="Colorful Shading Accent 5" w:uiPriority="71"/>
-    <w:lsdException w:name="Colorful List Accent 5" w:uiPriority="72"/>
-    <w:lsdException w:name="Colorful Grid Accent 5" w:uiPriority="73"/>
-    <w:lsdException w:name="Light Shading Accent 6" w:uiPriority="60"/>
-    <w:lsdException w:name="Light List Accent 6" w:uiPriority="61"/>
-    <w:lsdException w:name="Light Grid Accent 6" w:uiPriority="62"/>
-    <w:lsdException w:name="Medium Shading 1 Accent 6" w:uiPriority="63"/>
-    <w:lsdException w:name="Medium Shading 2 Accent 6" w:uiPriority="64"/>
-    <w:lsdException w:name="Medium List 1 Accent 6" w:uiPriority="65"/>
-    <w:lsdException w:name="Medium List 2 Accent 6" w:uiPriority="66"/>
-    <w:lsdException w:name="Medium Grid 1 Accent 6" w:uiPriority="67"/>
-    <w:lsdException w:name="Medium Grid 2 Accent 6" w:uiPriority="68"/>
-    <w:lsdException w:name="Medium Grid 3 Accent 6" w:uiPriority="69"/>
-    <w:lsdException w:name="Dark List Accent 6" w:uiPriority="70"/>
-    <w:lsdException w:name="Colorful Shading Accent 6" w:uiPriority="71"/>
-    <w:lsdException w:name="Colorful List Accent 6" w:uiPriority="72"/>
-    <w:lsdException w:name="Colorful Grid Accent 6" w:uiPriority="73"/>
-    <w:lsdException w:name="Subtle Emphasis" w:uiPriority="19" w:qFormat="1"/>
-    <w:lsdException w:name="Intense Emphasis" w:uiPriority="21" w:qFormat="1"/>
-    <w:lsdException w:name="Subtle Reference" w:uiPriority="31" w:qFormat="1"/>
-    <w:lsdException w:name="Intense Reference" w:uiPriority="32" w:qFormat="1"/>
-    <w:lsdException w:name="Book Title" w:uiPriority="33" w:qFormat="1"/>
-    <w:lsdException w:name="Bibliography" w:semiHidden="1" w:uiPriority="37" w:unhideWhenUsed="1"/>
-    <w:lsdException w:name="TOC Heading" w:semiHidden="1" w:uiPriority="39" w:unhideWhenUsed="1" w:qFormat="1"/>
-    <w:lsdException w:name="Plain Table 1" w:uiPriority="41"/>
-    <w:lsdException w:name="Plain Table 2" w:uiPriority="42"/>
-    <w:lsdException w:name="Plain Table 3" w:uiPriority="43"/>
-    <w:lsdException w:name="Plain Table 4" w:uiPriority="44"/>
-    <w:lsdException w:name="Plain Table 5" w:uiPriority="45"/>
-    <w:lsdException w:name="Grid Table Light" w:uiPriority="40"/>
-    <w:lsdException w:name="Grid Table 1 Light" w:uiPriority="46"/>
-    <w:lsdException w:name="Grid Table 2" w:uiPriority="47"/>
-    <w:lsdException w:name="Grid Table 3" w:uiPriority="48"/>
-    <w:lsdException w:name="Grid Table 4" w:uiPriority="49"/>
-    <w:lsdException w:name="Grid Table 5 Dark" w:uiPriority="50"/>
-    <w:lsdException w:name="Grid Table 6 Colorful" w:uiPriority="51"/>
-    <w:lsdException w:name="Grid Table 7 Colorful" w:uiPriority="52"/>
-    <w:lsdException w:name="Grid Table 1 Light Accent 1" w:uiPriority="46"/>
-    <w:lsdException w:name="Grid Table 2 Accent 1" w:uiPriority="47"/>
-    <w:lsdException w:name="Grid Table 3 Accent 1" w:uiPriority="48"/>
-    <w:lsdException w:name="Grid Table 4 Accent 1" w:uiPriority="49"/>
-    <w:lsdException w:name="Grid Table 5 Dark Accent 1" w:uiPriority="50"/>
-    <w:lsdException w:name="Grid Table 6 Colorful Accent 1" w:uiPriority="51"/>
-    <w:lsdException w:name="Grid Table 7 Colorful Accent 1" w:uiPriority="52"/>
-    <w:lsdException w:name="Grid Table 1 Light Accent 2" w:uiPriority="46"/>
-    <w:lsdException w:name="Grid Table 2 Accent 2" w:uiPriority="47"/>
-    <w:lsdException w:name="Grid Table 3 Accent 2" w:uiPriority="48"/>
-    <w:lsdException w:name="Grid Table 4 Accent 2" w:uiPriority="49"/>
-    <w:lsdException w:name="Grid Table 5 Dark Accent 2" w:uiPriority="50"/>
-    <w:lsdException w:name="Grid Table 6 Colorful Accent 2" w:uiPriority="51"/>
-    <w:lsdException w:name="Grid Table 7 Colorful Accent 2" w:uiPriority="52"/>
-    <w:lsdException w:name="Grid Table 1 Light Accent 3" w:uiPriority="46"/>
-    <w:lsdException w:name="Grid Table 2 Accent 3" w:uiPriority="47"/>
-    <w:lsdException w:name="Grid Table 3 Accent 3" w:uiPriority="48"/>
-    <w:lsdException w:name="Grid Table 4 Accent 3" w:uiPriority="49"/>
-    <w:lsdException w:name="Grid Table 5 Dark Accent 3" w:uiPriority="50"/>
-    <w:lsdException w:name="Grid Table 6 Colorful Accent 3" w:uiPriority="51"/>
-    <w:lsdException w:name="Grid Table 7 Colorful Accent 3" w:uiPriority="52"/>
-    <w:lsdException w:name="Grid Table 1 Light Accent 4" w:uiPriority="46"/>
-    <w:lsdException w:name="Grid Table 2 Accent 4" w:uiPriority="47"/>
-    <w:lsdException w:name="Grid Table 3 Accent 4" w:uiPriority="48"/>
-    <w:lsdException w:name="Grid Table 4 Accent 4" w:uiPriority="49"/>
-    <w:lsdException w:name="Grid Table 5 Dark Accent 4" w:uiPriority="50"/>
-    <w:lsdException w:name="Grid Table 6 Colorful Accent 4" w:uiPriority="51"/>
-    <w:lsdException w:name="Grid Table 7 Colorful Accent 4" w:uiPriority="52"/>
-    <w:lsdException w:name="Grid Table 1 Light Accent 5" w:uiPriority="46"/>
-    <w:lsdException w:name="Grid Table 2 Accent 5" w:uiPriority="47"/>
-    <w:lsdException w:name="Grid Table 3 Accent 5" w:uiPriority="48"/>
-    <w:lsdException w:name="Grid Table 4 Accent 5" w:uiPriority="49"/>
-    <w:lsdException w:name="Grid Table 5 Dark Accent 5" w:uiPriority="50"/>
-    <w:lsdException w:name="Grid Table 6 Colorful Accent 5" w:uiPriority="51"/>
-    <w:lsdException w:name="Grid Table 7 Colorful Accent 5" w:uiPriority="52"/>
-    <w:lsdException w:name="Grid Table 1 Light Accent 6" w:uiPriority="46"/>
-    <w:lsdException w:name="Grid Table 2 Accent 6" w:uiPriority="47"/>
-    <w:lsdException w:name="Grid Table 3 Accent 6" w:uiPriority="48"/>
-    <w:lsdException w:name="Grid Table 4 Accent 6" w:uiPriority="49"/>
-    <w:lsdException w:name="Grid Table 5 Dark Accent 6" w:uiPriority="50"/>
-    <w:lsdException w:name="Grid Table 6 Colorful Accent 6" w:uiPriority="51"/>
-    <w:lsdException w:name="Grid Table 7 Colorful Accent 6" w:uiPriority="52"/>
-    <w:lsdException w:name="List Table 1 Light" w:uiPriority="46"/>
-    <w:lsdException w:name="List Table 2" w:uiPriority="47"/>
-    <w:lsdException w:name="List Table 3" w:uiPriority="48"/>
-    <w:lsdException w:name="List Table 4" w:uiPriority="49"/>
-    <w:lsdException w:name="List Table 5 Dark" w:uiPriority="50"/>
-    <w:lsdException w:name="List Table 6 Colorful" w:uiPriority="51"/>
-    <w:lsdException w:name="List Table 7 Colorful" w:uiPriority="52"/>
-    <w:lsdException w:name="List Table 1 Light Accent 1" w:uiPriority="46"/>
-    <w:lsdException w:name="List Table 2 Accent 1" w:uiPriority="47"/>
-    <w:lsdException w:name="List Table 3 Accent 1" w:uiPriority="48"/>
-    <w:lsdException w:name="List Table 4 Accent 1" w:uiPriority="49"/>
-    <w:lsdException w:name="List Table 5 Dark Accent 1" w:uiPriority="50"/>
-    <w:lsdException w:name="List Table 6 Colorful Accent 1" w:uiPriority="51"/>
-    <w:lsdException w:name="List Table 7 Colorful Accent 1" w:uiPriority="52"/>
-    <w:lsdException w:name="List Table 1 Light Accent 2" w:uiPriority="46"/>
-    <w:lsdException w:name="List Table 2 Accent 2" w:uiPriority="47"/>
-    <w:lsdException w:name="List Table 3 Accent 2" w:uiPriority="48"/>
-    <w:lsdException w:name="List Table 4 Accent 2" w:uiPriority="49"/>
-    <w:lsdException w:name="List Table 5 Dark Accent 2" w:uiPriority="50"/>
-    <w:lsdException w:name="List Table 6 Colorful Accent 2" w:uiPriority="51"/>
-    <w:lsdException w:name="List Table 7 Colorful Accent 2" w:uiPriority="52"/>
-    <w:lsdException w:name="List Table 1 Light Accent 3" w:uiPriority="46"/>
-    <w:lsdException w:name="List Table 2 Accent 3" w:uiPriority="47"/>
-    <w:lsdException w:name="List Table 3 Accent 3" w:uiPriority="48"/>
-    <w:lsdException w:name="List Table 4 Accent 3" w:uiPriority="49"/>
-    <w:lsdException w:name="List Table 5 Dark Accent 3" w:uiPriority="50"/>
-    <w:lsdException w:name="List Table 6 Colorful Accent 3" w:uiPriority="51"/>
-    <w:lsdException w:name="List Table 7 Colorful Accent 3" w:uiPriority="52"/>
-    <w:lsdException w:name="List Table 1 Light Accent 4" w:uiPriority="46"/>
-    <w:lsdException w:name="List Table 2 Accent 4" w:uiPriority="47"/>
-    <w:lsdException w:name="List Table 3 Accent 4" w:uiPriority="48"/>
-    <w:lsdException w:name="List Table 4 Accent 4" w:uiPriority="49"/>
-    <w:lsdException w:name="List Table 5 Dark Accent 4" w:uiPriority="50"/>
-    <w:lsdException w:name="List Table 6 Colorful Accent 4" w:uiPriority="51"/>
-    <w:lsdException w:name="List Table 7 Colorful Accent 4" w:uiPriority="52"/>
-    <w:lsdException w:name="List Table 1 Light Accent 5" w:uiPriority="46"/>
-    <w:lsdException w:name="List Table 2 Accent 5" w:uiPriority="47"/>
-    <w:lsdException w:name="List Table 3 Accent 5" w:uiPriority="48"/>
-    <w:lsdException w:name="List Table 4 Accent 5" w:uiPriority="49"/>
-    <w:lsdException w:name="List Table 5 Dark Accent 5" w:uiPriority="50"/>
-    <w:lsdException w:name="List Table 6 Colorful Accent 5" w:uiPriority="51"/>
-    <w:lsdException w:name="List Table 7 Colorful Accent 5" w:uiPriority="52"/>
-    <w:lsdException w:name="List Table 1 Light Accent 6" w:uiPriority="46"/>
-    <w:lsdException w:name="List Table 2 Accent 6" w:uiPriority="47"/>
-    <w:lsdException w:name="List Table 3 Accent 6" w:uiPriority="48"/>
-    <w:lsdException w:name="List Table 4 Accent 6" w:uiPriority="49"/>
-    <w:lsdException w:name="List Table 5 Dark Accent 6" w:uiPriority="50"/>
-    <w:lsdException w:name="List Table 6 Colorful Accent 6" w:uiPriority="51"/>
-    <w:lsdException w:name="List Table 7 Colorful Accent 6" w:uiPriority="52"/>
-  </w:latentStyles>
-  <w:style w:type="paragraph" w:default="1" w:styleId="Normal">
-    <w:name w:val="Normal"/>
-    <w:qFormat/>
-  </w:style>
-  <w:style w:type="character" w:default="1" w:styleId="Fuentedeprrafopredeter">
-    <w:name w:val="Default Paragraph Font"/>
-    <w:uiPriority w:val="1"/>
-    <w:semiHidden/>
-    <w:unhideWhenUsed/>
-  </w:style>
-  <w:style w:type="table" w:default="1" w:styleId="Tablanormal">
-    <w:name w:val="Normal Table"/>
-    <w:uiPriority w:val="99"/>
-    <w:semiHidden/>
-    <w:unhideWhenUsed/>
-    <w:tblPr>
-      <w:tblInd w:w="0" w:type="dxa"/>
-      <w:tblCellMar>
-        <w:top w:w="0" w:type="dxa"/>
-        <w:left w:w="108" w:type="dxa"/>
-        <w:bottom w:w="0" w:type="dxa"/>
-        <w:right w:w="108" w:type="dxa"/>
-      </w:tblCellMar>
-    </w:tblPr>
-  </w:style>
-  <w:style w:type="numbering" w:default="1" w:styleId="Sinlista">
-    <w:name w:val="No List"/>
-    <w:uiPriority w:val="99"/>
-    <w:semiHidden/>
-    <w:unhideWhenUsed/>
-  </w:style>
-  <w:style w:type="paragraph" w:customStyle="1" w:styleId="C2E6CC48A9E443AF8CBE1DFDFCAAB9A7">
-    <w:name w:val="C2E6CC48A9E443AF8CBE1DFDFCAAB9A7"/>
-    <w:rsid w:val="00F86B86"/>
-  </w:style>
-  <w:style w:type="paragraph" w:customStyle="1" w:styleId="E84B9FBC951849A49FF022070AE8544B">
-    <w:name w:val="E84B9FBC951849A49FF022070AE8544B"/>
-    <w:rsid w:val="00F86B86"/>
-  </w:style>
-  <w:style w:type="paragraph" w:customStyle="1" w:styleId="9D143A725B8B422490B6711BFF34B1A6">
-    <w:name w:val="9D143A725B8B422490B6711BFF34B1A6"/>
-    <w:rsid w:val="00F86B86"/>
-  </w:style>
-</w:styles>
-</file>
-
-<file path=word/glossary/webSettings.xml><?xml version="1.0" encoding="utf-8"?>
-<w:webSettings xmlns:mc="http://schemas.openxmlformats.org/markup-compatibility/2006" xmlns:r="http://schemas.openxmlformats.org/officeDocument/2006/relationships" xmlns:w="http://schemas.openxmlformats.org/wordprocessingml/2006/main" xmlns:w14="http://schemas.microsoft.com/office/word/2010/wordml" xmlns:w15="http://schemas.microsoft.com/office/word/2012/wordml" xmlns:w16se="http://schemas.microsoft.com/office/word/2015/wordml/symex" mc:Ignorable="w14 w15 w16se">
-  <w:optimizeForBrowser/>
-  <w:allowPNG/>
-</w:webSettings>
-</file>
-
 <file path=word/theme/theme1.xml><?xml version="1.0" encoding="utf-8"?>
 <a:theme xmlns:a="http://schemas.openxmlformats.org/drawingml/2006/main" name="Tema de Office">
   <a:themeElements>
@@ -3407,7 +3032,7 @@
 </file>
 
 <file path=customXml/itemProps1.xml><?xml version="1.0" encoding="utf-8"?>
-<ds:datastoreItem xmlns:ds="http://schemas.openxmlformats.org/officeDocument/2006/customXml" ds:itemID="{855D39D7-7174-4F27-8E2F-3B7F706DFF53}">
+<ds:datastoreItem xmlns:ds="http://schemas.openxmlformats.org/officeDocument/2006/customXml" ds:itemID="{E2A2D078-CD12-4E13-A952-0DB94705AF6E}">
   <ds:schemaRefs>
     <ds:schemaRef ds:uri="http://schemas.openxmlformats.org/officeDocument/2006/bibliography"/>
   </ds:schemaRefs>

</xml_diff>